<commit_message>
Add new template file and update existing template with additional placeholder
</commit_message>
<xml_diff>
--- a/public/template.docx
+++ b/public/template.docx
@@ -631,6 +631,16 @@
         </w:rPr>
         <w:t>}</w:t>
       </w:r>
+    </w:p>
+    <w:p>
+      <w:pPr>
+        <w:ind w:left="262"/>
+        <w:jc w:val="center"/>
+        <w:rPr>
+          <w:sz w:val="24"/>
+          <w:szCs w:val="24"/>
+        </w:rPr>
+      </w:pPr>
     </w:p>
     <w:sectPr>
       <w:headerReference w:type="default" r:id="rId7"/>

</xml_diff>

<commit_message>
Fix formatting issue in template document
</commit_message>
<xml_diff>
--- a/public/template.docx
+++ b/public/template.docx
@@ -518,6 +518,7 @@
           <w:color w:val="000000"/>
           <w:sz w:val="24"/>
           <w:szCs w:val="24"/>
+          <w:u w:val="single"/>
         </w:rPr>
       </w:pPr>
     </w:p>
@@ -617,20 +618,6 @@
           <w:szCs w:val="24"/>
         </w:rPr>
       </w:pPr>
-      <w:r>
-        <w:rPr>
-          <w:sz w:val="24"/>
-          <w:szCs w:val="24"/>
-        </w:rPr>
-        <w:t>{/boletas</w:t>
-      </w:r>
-      <w:r>
-        <w:rPr>
-          <w:sz w:val="24"/>
-          <w:szCs w:val="24"/>
-        </w:rPr>
-        <w:t>}</w:t>
-      </w:r>
     </w:p>
     <w:p>
       <w:pPr>
@@ -641,6 +628,21 @@
           <w:szCs w:val="24"/>
         </w:rPr>
       </w:pPr>
+      <w:r>
+        <w:rPr>
+          <w:sz w:val="24"/>
+          <w:szCs w:val="24"/>
+        </w:rPr>
+        <w:lastRenderedPageBreak/>
+        <w:t>{/boletas</w:t>
+      </w:r>
+      <w:r>
+        <w:rPr>
+          <w:sz w:val="24"/>
+          <w:szCs w:val="24"/>
+        </w:rPr>
+        <w:t>}</w:t>
+      </w:r>
     </w:p>
     <w:sectPr>
       <w:headerReference w:type="default" r:id="rId7"/>

</xml_diff>